<commit_message>
Second version SA and mockups
</commit_message>
<xml_diff>
--- a/Secondo Assignment.docx
+++ b/Secondo Assignment.docx
@@ -3170,27 +3170,7 @@
                 <w:sz w:val="28"/>
                 <w:szCs w:val="40"/>
               </w:rPr>
-              <w:t>L’</w:t>
-            </w:r>
-            <w:proofErr w:type="spellStart"/>
-            <w:r>
-              <w:rPr>
-                <w:rFonts w:asciiTheme="majorHAnsi" w:hAnsiTheme="majorHAnsi" w:cstheme="majorHAnsi"/>
-                <w:color w:val="000000" w:themeColor="text1"/>
-                <w:sz w:val="28"/>
-                <w:szCs w:val="40"/>
-              </w:rPr>
-              <w:t>attore, passeggiand</w:t>
-            </w:r>
-            <w:proofErr w:type="spellEnd"/>
-            <w:r>
-              <w:rPr>
-                <w:rFonts w:asciiTheme="majorHAnsi" w:hAnsiTheme="majorHAnsi" w:cstheme="majorHAnsi"/>
-                <w:color w:val="000000" w:themeColor="text1"/>
-                <w:sz w:val="28"/>
-                <w:szCs w:val="40"/>
-              </w:rPr>
-              <w:t>o per il proprio paese, individua un cumulo significativo di rifiuti anche ingombranti</w:t>
+              <w:t>L’attore, passeggiando per il proprio paese, individua un cumulo significativo di rifiuti anche ingombranti</w:t>
             </w:r>
           </w:p>
           <w:p>
@@ -5241,53 +5221,648 @@
       <w:pPr>
         <w:rPr>
           <w:rFonts w:asciiTheme="majorHAnsi" w:hAnsiTheme="majorHAnsi" w:cstheme="majorHAnsi"/>
+          <w:sz w:val="28"/>
+          <w:szCs w:val="40"/>
+        </w:rPr>
+      </w:pPr>
+    </w:p>
+    <w:p>
+      <w:pPr>
+        <w:rPr>
+          <w:rFonts w:asciiTheme="majorHAnsi" w:hAnsiTheme="majorHAnsi" w:cstheme="majorHAnsi"/>
+          <w:sz w:val="28"/>
+          <w:szCs w:val="40"/>
+        </w:rPr>
+      </w:pPr>
+      <w:r>
+        <w:rPr>
+          <w:rFonts w:asciiTheme="majorHAnsi" w:hAnsiTheme="majorHAnsi" w:cstheme="majorHAnsi"/>
+          <w:sz w:val="28"/>
+          <w:szCs w:val="40"/>
+        </w:rPr>
+        <w:lastRenderedPageBreak/>
+        <w:t>Un altro progetto che abbiamo analizzato è il seguente:</w:t>
+      </w:r>
+    </w:p>
+    <w:p>
+      <w:pPr>
+        <w:rPr>
+          <w:rFonts w:asciiTheme="majorHAnsi" w:hAnsiTheme="majorHAnsi" w:cstheme="majorHAnsi"/>
           <w:b/>
           <w:sz w:val="32"/>
           <w:szCs w:val="40"/>
         </w:rPr>
       </w:pPr>
-    </w:p>
-    <w:p>
-      <w:pPr>
+      <w:r>
         <w:rPr>
           <w:rFonts w:asciiTheme="majorHAnsi" w:hAnsiTheme="majorHAnsi" w:cstheme="majorHAnsi"/>
           <w:b/>
           <w:sz w:val="32"/>
           <w:szCs w:val="40"/>
         </w:rPr>
-      </w:pPr>
+        <w:t>https://www.itesolivettilecce.gov.it/progetti/eco-olivetti.html</w:t>
+      </w:r>
+    </w:p>
+    <w:p>
+      <w:pPr>
+        <w:rPr>
+          <w:rFonts w:asciiTheme="majorHAnsi" w:hAnsiTheme="majorHAnsi" w:cstheme="majorHAnsi"/>
+          <w:sz w:val="28"/>
+          <w:szCs w:val="40"/>
+        </w:rPr>
+      </w:pPr>
+      <w:r>
+        <w:rPr>
+          <w:rFonts w:asciiTheme="majorHAnsi" w:hAnsiTheme="majorHAnsi" w:cstheme="majorHAnsi"/>
+          <w:sz w:val="28"/>
+          <w:szCs w:val="40"/>
+        </w:rPr>
+        <w:t>Si tratta di una</w:t>
+      </w:r>
+      <w:r>
+        <w:rPr>
+          <w:rFonts w:asciiTheme="majorHAnsi" w:hAnsiTheme="majorHAnsi" w:cstheme="majorHAnsi"/>
+          <w:sz w:val="28"/>
+          <w:szCs w:val="40"/>
+        </w:rPr>
+        <w:t xml:space="preserve"> iniziativa avviata da un istituto superiore che prevede ancora una volta l’utilizzo di un </w:t>
+      </w:r>
+      <w:proofErr w:type="spellStart"/>
+      <w:r>
+        <w:rPr>
+          <w:rFonts w:asciiTheme="majorHAnsi" w:hAnsiTheme="majorHAnsi" w:cstheme="majorHAnsi"/>
+          <w:sz w:val="28"/>
+          <w:szCs w:val="40"/>
+        </w:rPr>
+        <w:t>ecocompattatore</w:t>
+      </w:r>
+      <w:proofErr w:type="spellEnd"/>
+      <w:r>
+        <w:rPr>
+          <w:rFonts w:asciiTheme="majorHAnsi" w:hAnsiTheme="majorHAnsi" w:cstheme="majorHAnsi"/>
+          <w:sz w:val="28"/>
+          <w:szCs w:val="40"/>
+        </w:rPr>
+        <w:t xml:space="preserve">.  Gli alunni insieme ai docenti hanno anche realizzato </w:t>
+      </w:r>
+      <w:proofErr w:type="spellStart"/>
+      <w:r>
+        <w:rPr>
+          <w:rFonts w:asciiTheme="majorHAnsi" w:hAnsiTheme="majorHAnsi" w:cstheme="majorHAnsi"/>
+          <w:sz w:val="28"/>
+          <w:szCs w:val="40"/>
+        </w:rPr>
+        <w:t>un’App</w:t>
+      </w:r>
+      <w:proofErr w:type="spellEnd"/>
+      <w:r>
+        <w:rPr>
+          <w:rFonts w:asciiTheme="majorHAnsi" w:hAnsiTheme="majorHAnsi" w:cstheme="majorHAnsi"/>
+          <w:sz w:val="28"/>
+          <w:szCs w:val="40"/>
+        </w:rPr>
+        <w:t xml:space="preserve"> pubblicata sugli store Android che permette di fornire agli utenti tutta una serie di informazioni utili. </w:t>
+      </w:r>
+    </w:p>
+    <w:p>
+      <w:pPr>
+        <w:rPr>
+          <w:rFonts w:asciiTheme="majorHAnsi" w:hAnsiTheme="majorHAnsi" w:cstheme="majorHAnsi"/>
+          <w:sz w:val="28"/>
+          <w:szCs w:val="40"/>
+        </w:rPr>
+      </w:pPr>
+      <w:r>
+        <w:rPr>
+          <w:rFonts w:asciiTheme="majorHAnsi" w:hAnsiTheme="majorHAnsi" w:cstheme="majorHAnsi"/>
+          <w:sz w:val="28"/>
+          <w:szCs w:val="40"/>
+        </w:rPr>
+        <w:t>Come nel caso precedente, qui vengono utilizzati dei “buoni” da spendere in attività che hanno deciso di partecipare al progetto.</w:t>
+      </w:r>
+    </w:p>
+    <w:p>
+      <w:pPr>
+        <w:rPr>
+          <w:rFonts w:asciiTheme="majorHAnsi" w:hAnsiTheme="majorHAnsi" w:cstheme="majorHAnsi"/>
+          <w:b/>
+          <w:sz w:val="32"/>
+          <w:szCs w:val="40"/>
+        </w:rPr>
+      </w:pPr>
+    </w:p>
+    <w:p>
+      <w:pPr>
+        <w:rPr>
+          <w:rFonts w:asciiTheme="majorHAnsi" w:hAnsiTheme="majorHAnsi" w:cstheme="majorHAnsi"/>
+          <w:sz w:val="28"/>
+          <w:szCs w:val="40"/>
+        </w:rPr>
+      </w:pPr>
+      <w:r>
+        <w:rPr>
+          <w:rFonts w:asciiTheme="majorHAnsi" w:hAnsiTheme="majorHAnsi" w:cstheme="majorHAnsi"/>
+          <w:sz w:val="28"/>
+          <w:szCs w:val="40"/>
+        </w:rPr>
+        <w:t xml:space="preserve">I vantaggi evidenti sono l’utilizzo di </w:t>
+      </w:r>
+      <w:proofErr w:type="spellStart"/>
+      <w:r>
+        <w:rPr>
+          <w:rFonts w:asciiTheme="majorHAnsi" w:hAnsiTheme="majorHAnsi" w:cstheme="majorHAnsi"/>
+          <w:sz w:val="28"/>
+          <w:szCs w:val="40"/>
+        </w:rPr>
+        <w:t>un’App</w:t>
+      </w:r>
+      <w:proofErr w:type="spellEnd"/>
+      <w:r>
+        <w:rPr>
+          <w:rFonts w:asciiTheme="majorHAnsi" w:hAnsiTheme="majorHAnsi" w:cstheme="majorHAnsi"/>
+          <w:sz w:val="28"/>
+          <w:szCs w:val="40"/>
+        </w:rPr>
+        <w:t xml:space="preserve"> che permette di ottenere subito le informazioni desiderate. Questo progetto purtroppo presenta </w:t>
+      </w:r>
+      <w:proofErr w:type="spellStart"/>
+      <w:r>
+        <w:rPr>
+          <w:rFonts w:asciiTheme="majorHAnsi" w:hAnsiTheme="majorHAnsi" w:cstheme="majorHAnsi"/>
+          <w:sz w:val="28"/>
+          <w:szCs w:val="40"/>
+        </w:rPr>
+        <w:t>un’insieme</w:t>
+      </w:r>
+      <w:proofErr w:type="spellEnd"/>
+      <w:r>
+        <w:rPr>
+          <w:rFonts w:asciiTheme="majorHAnsi" w:hAnsiTheme="majorHAnsi" w:cstheme="majorHAnsi"/>
+          <w:sz w:val="28"/>
+          <w:szCs w:val="40"/>
+        </w:rPr>
+        <w:t xml:space="preserve"> di funzionalità molto limitato. </w:t>
+      </w:r>
+      <w:proofErr w:type="spellStart"/>
+      <w:r>
+        <w:rPr>
+          <w:rFonts w:asciiTheme="majorHAnsi" w:hAnsiTheme="majorHAnsi" w:cstheme="majorHAnsi"/>
+          <w:sz w:val="28"/>
+          <w:szCs w:val="40"/>
+        </w:rPr>
+        <w:t>EcoCoin</w:t>
+      </w:r>
+      <w:proofErr w:type="spellEnd"/>
+      <w:r>
+        <w:rPr>
+          <w:rFonts w:asciiTheme="majorHAnsi" w:hAnsiTheme="majorHAnsi" w:cstheme="majorHAnsi"/>
+          <w:sz w:val="28"/>
+          <w:szCs w:val="40"/>
+        </w:rPr>
+        <w:t xml:space="preserve"> può quindi rappresentare una buona alternativa in quanto, oltre alle maggiori funzionalità, è rivolto ad una utenza molto più vasta e varia.</w:t>
+      </w:r>
+    </w:p>
+    <w:p>
+      <w:pPr>
+        <w:rPr>
+          <w:rFonts w:asciiTheme="majorHAnsi" w:hAnsiTheme="majorHAnsi" w:cstheme="majorHAnsi"/>
+          <w:sz w:val="28"/>
+          <w:szCs w:val="40"/>
+        </w:rPr>
+      </w:pPr>
+      <w:r>
+        <w:rPr>
+          <w:rFonts w:asciiTheme="majorHAnsi" w:hAnsiTheme="majorHAnsi" w:cstheme="majorHAnsi"/>
+          <w:noProof/>
+          <w:sz w:val="28"/>
+          <w:szCs w:val="40"/>
+        </w:rPr>
+        <w:drawing>
+          <wp:inline distT="0" distB="0" distL="0" distR="0">
+            <wp:extent cx="6115050" cy="4419600"/>
+            <wp:effectExtent l="0" t="0" r="0" b="0"/>
+            <wp:docPr id="7" name="Immagine 7"/>
+            <wp:cNvGraphicFramePr>
+              <a:graphicFrameLocks xmlns:a="http://schemas.openxmlformats.org/drawingml/2006/main" noChangeAspect="1"/>
+            </wp:cNvGraphicFramePr>
+            <a:graphic xmlns:a="http://schemas.openxmlformats.org/drawingml/2006/main">
+              <a:graphicData uri="http://schemas.openxmlformats.org/drawingml/2006/picture">
+                <pic:pic xmlns:pic="http://schemas.openxmlformats.org/drawingml/2006/picture">
+                  <pic:nvPicPr>
+                    <pic:cNvPr id="0" name="Picture 1"/>
+                    <pic:cNvPicPr>
+                      <a:picLocks noChangeAspect="1" noChangeArrowheads="1"/>
+                    </pic:cNvPicPr>
+                  </pic:nvPicPr>
+                  <pic:blipFill>
+                    <a:blip r:embed="rId12">
+                      <a:extLst>
+                        <a:ext uri="{28A0092B-C50C-407E-A947-70E740481C1C}">
+                          <a14:useLocalDpi xmlns:a14="http://schemas.microsoft.com/office/drawing/2010/main" val="0"/>
+                        </a:ext>
+                      </a:extLst>
+                    </a:blip>
+                    <a:srcRect/>
+                    <a:stretch>
+                      <a:fillRect/>
+                    </a:stretch>
+                  </pic:blipFill>
+                  <pic:spPr bwMode="auto">
+                    <a:xfrm>
+                      <a:off x="0" y="0"/>
+                      <a:ext cx="6115050" cy="4419600"/>
+                    </a:xfrm>
+                    <a:prstGeom prst="rect">
+                      <a:avLst/>
+                    </a:prstGeom>
+                    <a:noFill/>
+                    <a:ln>
+                      <a:noFill/>
+                    </a:ln>
+                  </pic:spPr>
+                </pic:pic>
+              </a:graphicData>
+            </a:graphic>
+          </wp:inline>
+        </w:drawing>
+      </w:r>
+    </w:p>
+    <w:p>
+      <w:pPr>
+        <w:rPr>
+          <w:rFonts w:asciiTheme="majorHAnsi" w:hAnsiTheme="majorHAnsi" w:cstheme="majorHAnsi"/>
+          <w:sz w:val="28"/>
+          <w:szCs w:val="40"/>
+        </w:rPr>
+      </w:pPr>
+    </w:p>
+    <w:p>
+      <w:pPr>
+        <w:rPr>
+          <w:rFonts w:asciiTheme="majorHAnsi" w:hAnsiTheme="majorHAnsi" w:cstheme="majorHAnsi"/>
+          <w:sz w:val="28"/>
+          <w:szCs w:val="40"/>
+        </w:rPr>
+      </w:pPr>
+    </w:p>
+    <w:p>
+      <w:pPr>
+        <w:rPr>
+          <w:rFonts w:asciiTheme="majorHAnsi" w:hAnsiTheme="majorHAnsi" w:cstheme="majorHAnsi"/>
+          <w:sz w:val="28"/>
+          <w:szCs w:val="40"/>
+        </w:rPr>
+      </w:pPr>
+      <w:r>
+        <w:rPr>
+          <w:rFonts w:asciiTheme="majorHAnsi" w:hAnsiTheme="majorHAnsi" w:cstheme="majorHAnsi"/>
+          <w:noProof/>
+          <w:sz w:val="28"/>
+          <w:szCs w:val="40"/>
+        </w:rPr>
+        <w:lastRenderedPageBreak/>
+        <w:drawing>
+          <wp:inline distT="0" distB="0" distL="0" distR="0">
+            <wp:extent cx="6115050" cy="2971800"/>
+            <wp:effectExtent l="0" t="0" r="0" b="0"/>
+            <wp:docPr id="8" name="Immagine 8"/>
+            <wp:cNvGraphicFramePr>
+              <a:graphicFrameLocks xmlns:a="http://schemas.openxmlformats.org/drawingml/2006/main" noChangeAspect="1"/>
+            </wp:cNvGraphicFramePr>
+            <a:graphic xmlns:a="http://schemas.openxmlformats.org/drawingml/2006/main">
+              <a:graphicData uri="http://schemas.openxmlformats.org/drawingml/2006/picture">
+                <pic:pic xmlns:pic="http://schemas.openxmlformats.org/drawingml/2006/picture">
+                  <pic:nvPicPr>
+                    <pic:cNvPr id="0" name="Picture 2"/>
+                    <pic:cNvPicPr>
+                      <a:picLocks noChangeAspect="1" noChangeArrowheads="1"/>
+                    </pic:cNvPicPr>
+                  </pic:nvPicPr>
+                  <pic:blipFill>
+                    <a:blip r:embed="rId13">
+                      <a:extLst>
+                        <a:ext uri="{28A0092B-C50C-407E-A947-70E740481C1C}">
+                          <a14:useLocalDpi xmlns:a14="http://schemas.microsoft.com/office/drawing/2010/main" val="0"/>
+                        </a:ext>
+                      </a:extLst>
+                    </a:blip>
+                    <a:srcRect/>
+                    <a:stretch>
+                      <a:fillRect/>
+                    </a:stretch>
+                  </pic:blipFill>
+                  <pic:spPr bwMode="auto">
+                    <a:xfrm>
+                      <a:off x="0" y="0"/>
+                      <a:ext cx="6115050" cy="2971800"/>
+                    </a:xfrm>
+                    <a:prstGeom prst="rect">
+                      <a:avLst/>
+                    </a:prstGeom>
+                    <a:noFill/>
+                    <a:ln>
+                      <a:noFill/>
+                    </a:ln>
+                  </pic:spPr>
+                </pic:pic>
+              </a:graphicData>
+            </a:graphic>
+          </wp:inline>
+        </w:drawing>
+      </w:r>
+    </w:p>
+    <w:p>
+      <w:pPr>
+        <w:rPr>
+          <w:rFonts w:asciiTheme="majorHAnsi" w:hAnsiTheme="majorHAnsi" w:cstheme="majorHAnsi"/>
+          <w:sz w:val="28"/>
+          <w:szCs w:val="40"/>
+        </w:rPr>
+      </w:pPr>
+    </w:p>
+    <w:p>
+      <w:pPr>
+        <w:rPr>
+          <w:rFonts w:asciiTheme="majorHAnsi" w:hAnsiTheme="majorHAnsi" w:cstheme="majorHAnsi"/>
+          <w:sz w:val="28"/>
+          <w:szCs w:val="40"/>
+        </w:rPr>
+      </w:pPr>
+    </w:p>
+    <w:p>
+      <w:pPr>
+        <w:rPr>
+          <w:rFonts w:asciiTheme="majorHAnsi" w:hAnsiTheme="majorHAnsi" w:cstheme="majorHAnsi"/>
+          <w:sz w:val="28"/>
+          <w:szCs w:val="40"/>
+        </w:rPr>
+      </w:pPr>
+    </w:p>
+    <w:p>
+      <w:pPr>
+        <w:rPr>
+          <w:rFonts w:asciiTheme="majorHAnsi" w:hAnsiTheme="majorHAnsi" w:cstheme="majorHAnsi"/>
+          <w:sz w:val="28"/>
+          <w:szCs w:val="40"/>
+        </w:rPr>
+      </w:pPr>
+      <w:r>
+        <w:rPr>
+          <w:rFonts w:asciiTheme="majorHAnsi" w:hAnsiTheme="majorHAnsi" w:cstheme="majorHAnsi"/>
+          <w:noProof/>
+          <w:sz w:val="28"/>
+          <w:szCs w:val="40"/>
+        </w:rPr>
+        <w:drawing>
+          <wp:inline distT="0" distB="0" distL="0" distR="0">
+            <wp:extent cx="6115050" cy="4600575"/>
+            <wp:effectExtent l="0" t="0" r="0" b="9525"/>
+            <wp:docPr id="10" name="Immagine 10"/>
+            <wp:cNvGraphicFramePr>
+              <a:graphicFrameLocks xmlns:a="http://schemas.openxmlformats.org/drawingml/2006/main" noChangeAspect="1"/>
+            </wp:cNvGraphicFramePr>
+            <a:graphic xmlns:a="http://schemas.openxmlformats.org/drawingml/2006/main">
+              <a:graphicData uri="http://schemas.openxmlformats.org/drawingml/2006/picture">
+                <pic:pic xmlns:pic="http://schemas.openxmlformats.org/drawingml/2006/picture">
+                  <pic:nvPicPr>
+                    <pic:cNvPr id="0" name="Picture 4"/>
+                    <pic:cNvPicPr>
+                      <a:picLocks noChangeAspect="1" noChangeArrowheads="1"/>
+                    </pic:cNvPicPr>
+                  </pic:nvPicPr>
+                  <pic:blipFill>
+                    <a:blip r:embed="rId14">
+                      <a:extLst>
+                        <a:ext uri="{28A0092B-C50C-407E-A947-70E740481C1C}">
+                          <a14:useLocalDpi xmlns:a14="http://schemas.microsoft.com/office/drawing/2010/main" val="0"/>
+                        </a:ext>
+                      </a:extLst>
+                    </a:blip>
+                    <a:srcRect/>
+                    <a:stretch>
+                      <a:fillRect/>
+                    </a:stretch>
+                  </pic:blipFill>
+                  <pic:spPr bwMode="auto">
+                    <a:xfrm>
+                      <a:off x="0" y="0"/>
+                      <a:ext cx="6115050" cy="4600575"/>
+                    </a:xfrm>
+                    <a:prstGeom prst="rect">
+                      <a:avLst/>
+                    </a:prstGeom>
+                    <a:noFill/>
+                    <a:ln>
+                      <a:noFill/>
+                    </a:ln>
+                  </pic:spPr>
+                </pic:pic>
+              </a:graphicData>
+            </a:graphic>
+          </wp:inline>
+        </w:drawing>
+      </w:r>
+    </w:p>
+    <w:p>
+      <w:pPr>
+        <w:rPr>
+          <w:rFonts w:asciiTheme="majorHAnsi" w:hAnsiTheme="majorHAnsi" w:cstheme="majorHAnsi"/>
+          <w:sz w:val="28"/>
+          <w:szCs w:val="40"/>
+        </w:rPr>
+      </w:pPr>
+    </w:p>
+    <w:p>
+      <w:pPr>
+        <w:rPr>
+          <w:rFonts w:asciiTheme="majorHAnsi" w:hAnsiTheme="majorHAnsi" w:cstheme="majorHAnsi"/>
+          <w:sz w:val="28"/>
+          <w:szCs w:val="28"/>
+        </w:rPr>
+      </w:pPr>
+      <w:proofErr w:type="gramStart"/>
+      <w:r>
+        <w:rPr>
+          <w:rFonts w:asciiTheme="majorHAnsi" w:hAnsiTheme="majorHAnsi" w:cstheme="majorHAnsi"/>
+          <w:sz w:val="28"/>
+          <w:szCs w:val="28"/>
+        </w:rPr>
+        <w:lastRenderedPageBreak/>
+        <w:t>Gli eco</w:t>
+      </w:r>
+      <w:proofErr w:type="gramEnd"/>
+      <w:r>
+        <w:rPr>
+          <w:rFonts w:asciiTheme="majorHAnsi" w:hAnsiTheme="majorHAnsi" w:cstheme="majorHAnsi"/>
+          <w:sz w:val="28"/>
+          <w:szCs w:val="28"/>
+        </w:rPr>
+        <w:t xml:space="preserve"> compattatori</w:t>
+      </w:r>
+      <w:r>
+        <w:rPr>
+          <w:rFonts w:asciiTheme="majorHAnsi" w:hAnsiTheme="majorHAnsi" w:cstheme="majorHAnsi"/>
+          <w:sz w:val="28"/>
+          <w:szCs w:val="28"/>
+        </w:rPr>
+        <w:t xml:space="preserve"> sono stati adottati anche “privatamente” da catene di supermercati e negozi vari. Un esempio si può trovare dal seguente articolo:</w:t>
+      </w:r>
+    </w:p>
+    <w:p>
+      <w:pPr>
+        <w:rPr>
+          <w:rFonts w:asciiTheme="majorHAnsi" w:hAnsiTheme="majorHAnsi" w:cstheme="majorHAnsi"/>
+          <w:sz w:val="28"/>
+          <w:szCs w:val="28"/>
+        </w:rPr>
+      </w:pPr>
+      <w:hyperlink r:id="rId15" w:history="1">
+        <w:r>
+          <w:rPr>
+            <w:rStyle w:val="Collegamentoipertestuale"/>
+            <w:rFonts w:asciiTheme="majorHAnsi" w:hAnsiTheme="majorHAnsi" w:cstheme="majorHAnsi"/>
+            <w:sz w:val="28"/>
+            <w:szCs w:val="28"/>
+          </w:rPr>
+          <w:t>http://www.latinatoday.it/green/life/eco-compattatori-successo-carrefour.html</w:t>
+        </w:r>
+      </w:hyperlink>
+    </w:p>
+    <w:p>
+      <w:pPr>
+        <w:rPr>
+          <w:rFonts w:asciiTheme="majorHAnsi" w:hAnsiTheme="majorHAnsi" w:cstheme="majorHAnsi"/>
+          <w:sz w:val="28"/>
+          <w:szCs w:val="28"/>
+        </w:rPr>
+      </w:pPr>
+      <w:r>
+        <w:rPr>
+          <w:rFonts w:asciiTheme="majorHAnsi" w:hAnsiTheme="majorHAnsi" w:cstheme="majorHAnsi"/>
+          <w:sz w:val="28"/>
+          <w:szCs w:val="28"/>
+        </w:rPr>
+        <w:t>La nota catena di negozi “Carrefour” ha infatti avviato questo progetto in cui vengono premiati i clienti “virtuosi” con dei buoni spesa da utilizzare nei loro negozi.</w:t>
+      </w:r>
+    </w:p>
+    <w:p>
+      <w:pPr>
+        <w:rPr>
+          <w:rFonts w:asciiTheme="majorHAnsi" w:hAnsiTheme="majorHAnsi" w:cstheme="majorHAnsi"/>
+          <w:sz w:val="28"/>
+          <w:szCs w:val="28"/>
+        </w:rPr>
+      </w:pPr>
+      <w:r>
+        <w:rPr>
+          <w:rFonts w:asciiTheme="majorHAnsi" w:hAnsiTheme="majorHAnsi" w:cstheme="majorHAnsi"/>
+          <w:sz w:val="28"/>
+          <w:szCs w:val="28"/>
+        </w:rPr>
+        <w:t>Per ogni bottiglia inserita nell’eco compattatore, viene dato al cliente un buono sconto di 5 centesimi. In questo modo si incentivano i clienti a non gettare per strada le bottiglie e quindi a sensibilizzarli verso una pratica che dovrebbe essere naturale per tutti.</w:t>
+      </w:r>
+    </w:p>
+    <w:p>
+      <w:pPr>
+        <w:rPr>
+          <w:rFonts w:asciiTheme="majorHAnsi" w:hAnsiTheme="majorHAnsi" w:cstheme="majorHAnsi"/>
+          <w:sz w:val="28"/>
+          <w:szCs w:val="28"/>
+        </w:rPr>
+      </w:pPr>
+    </w:p>
+    <w:p>
+      <w:pPr>
+        <w:rPr>
+          <w:rFonts w:asciiTheme="majorHAnsi" w:hAnsiTheme="majorHAnsi" w:cstheme="majorHAnsi"/>
+          <w:sz w:val="28"/>
+          <w:szCs w:val="28"/>
+        </w:rPr>
+      </w:pPr>
+      <w:r>
+        <w:rPr>
+          <w:rFonts w:asciiTheme="majorHAnsi" w:hAnsiTheme="majorHAnsi" w:cstheme="majorHAnsi"/>
+          <w:sz w:val="28"/>
+          <w:szCs w:val="28"/>
+        </w:rPr>
+        <w:t>L’eco compattatore in questione, però, accetta soltanto bottiglie di plastica e questo è un suo evidente limite. Un altro punto debole è quello di essere posizionato in una zona non appartenente al comune. Questo significa che nell’orario di chiusura del supermercato i cittadini non possono utilizzarlo.</w:t>
+      </w:r>
+    </w:p>
+    <w:p>
+      <w:pPr>
+        <w:rPr>
+          <w:rFonts w:asciiTheme="majorHAnsi" w:hAnsiTheme="majorHAnsi" w:cstheme="majorHAnsi"/>
+          <w:sz w:val="28"/>
+          <w:szCs w:val="28"/>
+        </w:rPr>
+      </w:pPr>
+    </w:p>
+    <w:p>
+      <w:pPr>
+        <w:rPr>
+          <w:rFonts w:asciiTheme="majorHAnsi" w:hAnsiTheme="majorHAnsi" w:cstheme="majorHAnsi"/>
+          <w:sz w:val="28"/>
+          <w:szCs w:val="28"/>
+        </w:rPr>
+      </w:pPr>
+      <w:r>
+        <w:rPr>
+          <w:rFonts w:asciiTheme="majorHAnsi" w:hAnsiTheme="majorHAnsi" w:cstheme="majorHAnsi"/>
+          <w:noProof/>
+          <w:sz w:val="28"/>
+          <w:szCs w:val="28"/>
+        </w:rPr>
+        <w:drawing>
+          <wp:inline distT="0" distB="0" distL="0" distR="0">
+            <wp:extent cx="6115050" cy="4552950"/>
+            <wp:effectExtent l="0" t="0" r="0" b="0"/>
+            <wp:docPr id="11" name="Immagine 11"/>
+            <wp:cNvGraphicFramePr>
+              <a:graphicFrameLocks xmlns:a="http://schemas.openxmlformats.org/drawingml/2006/main" noChangeAspect="1"/>
+            </wp:cNvGraphicFramePr>
+            <a:graphic xmlns:a="http://schemas.openxmlformats.org/drawingml/2006/main">
+              <a:graphicData uri="http://schemas.openxmlformats.org/drawingml/2006/picture">
+                <pic:pic xmlns:pic="http://schemas.openxmlformats.org/drawingml/2006/picture">
+                  <pic:nvPicPr>
+                    <pic:cNvPr id="0" name="Picture 5"/>
+                    <pic:cNvPicPr>
+                      <a:picLocks noChangeAspect="1" noChangeArrowheads="1"/>
+                    </pic:cNvPicPr>
+                  </pic:nvPicPr>
+                  <pic:blipFill>
+                    <a:blip r:embed="rId16">
+                      <a:extLst>
+                        <a:ext uri="{28A0092B-C50C-407E-A947-70E740481C1C}">
+                          <a14:useLocalDpi xmlns:a14="http://schemas.microsoft.com/office/drawing/2010/main" val="0"/>
+                        </a:ext>
+                      </a:extLst>
+                    </a:blip>
+                    <a:srcRect/>
+                    <a:stretch>
+                      <a:fillRect/>
+                    </a:stretch>
+                  </pic:blipFill>
+                  <pic:spPr bwMode="auto">
+                    <a:xfrm>
+                      <a:off x="0" y="0"/>
+                      <a:ext cx="6115050" cy="4552950"/>
+                    </a:xfrm>
+                    <a:prstGeom prst="rect">
+                      <a:avLst/>
+                    </a:prstGeom>
+                    <a:noFill/>
+                    <a:ln>
+                      <a:noFill/>
+                    </a:ln>
+                  </pic:spPr>
+                </pic:pic>
+              </a:graphicData>
+            </a:graphic>
+          </wp:inline>
+        </w:drawing>
+      </w:r>
       <w:bookmarkStart w:id="0" w:name="_GoBack"/>
       <w:bookmarkEnd w:id="0"/>
-    </w:p>
-    <w:p>
-      <w:pPr>
-        <w:rPr>
-          <w:rFonts w:asciiTheme="majorHAnsi" w:hAnsiTheme="majorHAnsi" w:cstheme="majorHAnsi"/>
-          <w:b/>
-          <w:sz w:val="32"/>
-          <w:szCs w:val="40"/>
-        </w:rPr>
-      </w:pPr>
-    </w:p>
-    <w:p>
-      <w:pPr>
-        <w:rPr>
-          <w:rFonts w:asciiTheme="majorHAnsi" w:hAnsiTheme="majorHAnsi" w:cstheme="majorHAnsi"/>
-          <w:b/>
-          <w:sz w:val="32"/>
-          <w:szCs w:val="40"/>
-        </w:rPr>
-      </w:pPr>
-    </w:p>
-    <w:p>
-      <w:pPr>
-        <w:rPr>
-          <w:rFonts w:asciiTheme="majorHAnsi" w:hAnsiTheme="majorHAnsi" w:cstheme="majorHAnsi"/>
-          <w:b/>
-          <w:sz w:val="32"/>
-          <w:szCs w:val="40"/>
-        </w:rPr>
-      </w:pPr>
     </w:p>
     <w:p>
       <w:pPr>

</xml_diff>